<commit_message>
Fix ТЗ + fix schema
</commit_message>
<xml_diff>
--- a/ТЗ.docx
+++ b/ТЗ.docx
@@ -129,16 +129,7 @@
           <w:szCs w:val="28"/>
           <w:highlight w:val="white"/>
         </w:rPr>
-        <w:t>)</w:t>
-      </w:r>
-      <w:r>
-        <w:rPr>
-          <w:rFonts w:eastAsia="Times New Roman" w:cs="Arial"/>
-          <w:color w:val="202124"/>
-          <w:szCs w:val="28"/>
-          <w:highlight w:val="white"/>
-        </w:rPr>
-        <w:t>.</w:t>
+        <w:t>).</w:t>
       </w:r>
       <w:r>
         <w:rPr>
@@ -212,10 +203,7 @@
         <w:br/>
       </w:r>
       <w:r>
-        <w:t xml:space="preserve">Выбор предметной области и темы ИС был сделан основываясь на требованиях к курсовому проекту по предметы Базы данных, </w:t>
-      </w:r>
-      <w:r>
-        <w:t>выбранная тема проекта позволяет полно реализовать взаимодействие с таблицами баз данных.</w:t>
+        <w:t>Выбор предметной области и темы ИС был сделан основываясь на требованиях к курсовому проекту по предметы Базы данных, выбранная тема проекта позволяет полно реализовать взаимодействие с таблицами баз данных.</w:t>
       </w:r>
       <w:r>
         <w:br/>
@@ -366,7 +354,6 @@
       <w:pPr>
         <w:rPr>
           <w:b/>
-          <w:lang w:val="en-US"/>
         </w:rPr>
       </w:pPr>
       <w:r>
@@ -392,8 +379,6 @@
         </w:rPr>
         <w:t>key</w:t>
       </w:r>
-      <w:bookmarkStart w:id="0" w:name="_GoBack"/>
-      <w:bookmarkEnd w:id="0"/>
       <w:r>
         <w:t>-</w:t>
       </w:r>
@@ -461,170 +446,141 @@
       </w:r>
       <w:r>
         <w:br/>
-        <w:t xml:space="preserve">У неавторизованного пользователя нет возможности это сделать, </w:t>
-      </w:r>
-      <w:r>
-        <w:rPr>
+        <w:t>У неавторизованного пользователя нет возможности это</w:t>
+      </w:r>
+      <w:r>
+        <w:t>го</w:t>
+      </w:r>
+      <w:r>
+        <w:t xml:space="preserve"> сделать,</w:t>
+      </w:r>
+      <w:r>
+        <w:t xml:space="preserve"> </w:t>
+      </w:r>
+      <w:r>
+        <w:t>кнопка будет направлять его на страницу авторизации.</w:t>
+      </w:r>
+      <w:r>
+        <w:br/>
+      </w:r>
+      <w:r>
+        <w:br/>
+        <w:t>Под основной информацией о товаре содержатся отзывы, у неавторизованного пользователя нет возможности написать отзыв, так же как и у авторизованного пользователя, не имеющего этого товара в заказах.</w:t>
+      </w:r>
+      <w:r>
+        <w:br/>
+      </w:r>
+      <w:r>
+        <w:br/>
+      </w:r>
+      <w:r>
+        <w:rPr>
+          <w:b/>
+        </w:rPr>
+        <w:t>3.6 Отзывы.</w:t>
+      </w:r>
+      <w:r>
+        <w:br/>
+      </w:r>
+      <w:r>
+        <w:br/>
+        <w:t>Возможность добавлять отзыв к товару появляется после оформления заказа. Один пользователь может написать только один отзыв к одному товару, в последствии может лишь его обновлять</w:t>
+      </w:r>
+      <w:r>
+        <w:t xml:space="preserve"> </w:t>
+      </w:r>
+      <w:r>
+        <w:t>или удалить</w:t>
+      </w:r>
+      <w:r>
+        <w:t>.</w:t>
+      </w:r>
+      <w:r>
+        <w:br/>
+      </w:r>
+      <w:r>
+        <w:br/>
+        <w:t>Отзыв содержит рейтинг (1-5) и текст.</w:t>
+      </w:r>
+      <w:r>
+        <w:br/>
+      </w:r>
+      <w:r>
+        <w:br/>
+      </w:r>
+      <w:r>
+        <w:rPr>
+          <w:b/>
+        </w:rPr>
+        <w:t xml:space="preserve">3.7 </w:t>
+      </w:r>
+      <w:r>
+        <w:rPr>
+          <w:b/>
           <w:lang w:val="en-US"/>
         </w:rPr>
-        <w:t>call</w:t>
-      </w:r>
+        <w:t>Wishlist</w:t>
+      </w:r>
+      <w:r>
+        <w:rPr>
+          <w:b/>
+        </w:rPr>
+        <w:t>.</w:t>
+      </w:r>
+      <w:r>
+        <w:br/>
+      </w:r>
+      <w:r>
+        <w:br/>
+      </w:r>
+      <w:r>
+        <w:t xml:space="preserve">Содержит избранные товары авторизованного пользователя с возможностью перейти на них или убрать из </w:t>
+      </w:r>
+      <w:proofErr w:type="spellStart"/>
+      <w:r>
+        <w:rPr>
+          <w:lang w:val="en-US"/>
+        </w:rPr>
+        <w:t>wishlist</w:t>
+      </w:r>
+      <w:proofErr w:type="spellEnd"/>
+      <w:r>
+        <w:t>.</w:t>
+      </w:r>
+      <w:r>
+        <w:br/>
+      </w:r>
+      <w:r>
+        <w:br/>
+      </w:r>
+      <w:r>
+        <w:rPr>
+          <w:b/>
+        </w:rPr>
+        <w:t xml:space="preserve">3.8 </w:t>
+      </w:r>
+      <w:r>
+        <w:rPr>
+          <w:b/>
+        </w:rPr>
+        <w:t>Корзина.</w:t>
+      </w:r>
+      <w:r>
+        <w:br/>
+      </w:r>
+      <w:r>
+        <w:br/>
+        <w:t xml:space="preserve">Содержит все отправленные в корзину товары с размером и </w:t>
+      </w:r>
+      <w:proofErr w:type="spellStart"/>
+      <w:r>
+        <w:t>вычиленной</w:t>
+      </w:r>
+      <w:proofErr w:type="spellEnd"/>
       <w:r>
         <w:t xml:space="preserve"> </w:t>
       </w:r>
       <w:r>
-        <w:rPr>
-          <w:lang w:val="en-US"/>
-        </w:rPr>
-        <w:t>to</w:t>
-      </w:r>
-      <w:r>
-        <w:t xml:space="preserve"> </w:t>
-      </w:r>
-      <w:r>
-        <w:rPr>
-          <w:lang w:val="en-US"/>
-        </w:rPr>
-        <w:t>action</w:t>
-      </w:r>
-      <w:r>
-        <w:t xml:space="preserve"> </w:t>
-      </w:r>
-      <w:r>
-        <w:t>кнопка будет направлять его на страницу авторизации.</w:t>
-      </w:r>
-      <w:r>
-        <w:br/>
-      </w:r>
-      <w:r>
-        <w:br/>
-        <w:t xml:space="preserve">Под основной информацией о товаре содержатся отзывы, у </w:t>
-      </w:r>
-      <w:r>
-        <w:t xml:space="preserve">неавторизованного </w:t>
-      </w:r>
-      <w:r>
-        <w:t xml:space="preserve">пользователя нет возможности написать отзыв, так же как и у </w:t>
-      </w:r>
-      <w:r>
-        <w:t xml:space="preserve">авторизованного </w:t>
-      </w:r>
-      <w:r>
-        <w:t xml:space="preserve"> пользователя, не имеющего этого товара в заказах.</w:t>
-      </w:r>
-      <w:r>
-        <w:br/>
-      </w:r>
-      <w:r>
-        <w:br/>
-      </w:r>
-      <w:r>
-        <w:rPr>
-          <w:b/>
-        </w:rPr>
-        <w:t>3.6 Отзывы.</w:t>
-      </w:r>
-      <w:r>
-        <w:br/>
-      </w:r>
-      <w:r>
-        <w:br/>
-        <w:t>Возможность добавлять отзыв к товару появляется после оформления заказа. Один пользователь может написать только один отзыв к одному товару, в последствии может лишь его обновлять.</w:t>
-      </w:r>
-      <w:r>
-        <w:br/>
-      </w:r>
-      <w:r>
-        <w:br/>
-        <w:t>Отзыв содержит рейтинг (1-5) и текст.</w:t>
-      </w:r>
-      <w:r>
-        <w:br/>
-      </w:r>
-      <w:r>
-        <w:br/>
-      </w:r>
-      <w:r>
-        <w:rPr>
-          <w:b/>
-        </w:rPr>
-        <w:t xml:space="preserve">3.7 </w:t>
-      </w:r>
-      <w:r>
-        <w:rPr>
-          <w:b/>
-          <w:lang w:val="en-US"/>
-        </w:rPr>
-        <w:t>Wishlist.</w:t>
-      </w:r>
-      <w:r>
-        <w:rPr>
-          <w:lang w:val="en-US"/>
-        </w:rPr>
-        <w:br/>
-      </w:r>
-      <w:r>
-        <w:rPr>
-          <w:lang w:val="en-US"/>
-        </w:rPr>
-        <w:br/>
-      </w:r>
-      <w:r>
-        <w:t xml:space="preserve">Содержит избранные товары авторизованного пользователя с возможностью перейти на них или убрать из </w:t>
-      </w:r>
-      <w:proofErr w:type="spellStart"/>
-      <w:r>
-        <w:rPr>
-          <w:lang w:val="en-US"/>
-        </w:rPr>
-        <w:t>wishlist</w:t>
-      </w:r>
-      <w:proofErr w:type="spellEnd"/>
-      <w:r>
-        <w:t>.</w:t>
-      </w:r>
-      <w:r>
-        <w:br/>
-      </w:r>
-      <w:r>
-        <w:br/>
-      </w:r>
-      <w:r>
-        <w:rPr>
-          <w:b/>
-          <w:lang w:val="en-US"/>
-        </w:rPr>
-        <w:t xml:space="preserve">3.8 </w:t>
-      </w:r>
-      <w:r>
-        <w:rPr>
-          <w:b/>
-        </w:rPr>
-        <w:t>Корзина.</w:t>
-      </w:r>
-      <w:r>
-        <w:br/>
-      </w:r>
-      <w:r>
-        <w:br/>
-        <w:t>Содержит все отправленные в корзину товары с размером, возможностью добавления</w:t>
-      </w:r>
-      <w:r>
-        <w:t>/</w:t>
-      </w:r>
-      <w:r>
-        <w:t xml:space="preserve">убавления количества товара (если возможно) и </w:t>
-      </w:r>
-      <w:r>
-        <w:rPr>
-          <w:lang w:val="en-US"/>
-        </w:rPr>
-        <w:t>calculated</w:t>
-      </w:r>
-      <w:r>
-        <w:t xml:space="preserve"> </w:t>
-      </w:r>
-      <w:r>
         <w:t xml:space="preserve">ценой этого предмета корзины. </w:t>
       </w:r>
       <w:r>
@@ -633,212 +589,6 @@
       <w:r>
         <w:br/>
         <w:t>В корзине находится полная сумма товаров + кнопка перехода к оплате.</w:t>
-      </w:r>
-      <w:r>
-        <w:br/>
-      </w:r>
-      <w:r>
-        <w:rPr>
-          <w:b/>
-        </w:rPr>
-        <w:lastRenderedPageBreak/>
-        <w:t>3.9 Админ панель.</w:t>
-      </w:r>
-      <w:r>
-        <w:rPr>
-          <w:b/>
-        </w:rPr>
-        <w:br/>
-      </w:r>
-      <w:r>
-        <w:br/>
-        <w:t>У пользователя с ролью выше пользователя, появляется возможность перейти в админ панель приложения.</w:t>
-      </w:r>
-      <w:r>
-        <w:br/>
-      </w:r>
-      <w:r>
-        <w:br/>
-        <w:t>Статистика: всего заказов, всего отзывов, количество пользователей,</w:t>
-      </w:r>
-      <w:r>
-        <w:t xml:space="preserve"> общий профит с продаж (сумма </w:t>
-      </w:r>
-      <w:r>
-        <w:rPr>
-          <w:lang w:val="en-US"/>
-        </w:rPr>
-        <w:t>total</w:t>
-      </w:r>
-      <w:r>
-        <w:t>_</w:t>
-      </w:r>
-      <w:r>
-        <w:rPr>
-          <w:lang w:val="en-US"/>
-        </w:rPr>
-        <w:t>price</w:t>
-      </w:r>
-      <w:r>
-        <w:t xml:space="preserve"> </w:t>
-      </w:r>
-      <w:r>
-        <w:t>у всех заказов</w:t>
-      </w:r>
-      <w:r>
-        <w:t>).</w:t>
-      </w:r>
-      <w:r>
-        <w:br/>
-      </w:r>
-      <w:r>
-        <w:br/>
-        <w:t>Продукты</w:t>
-      </w:r>
-      <w:r>
-        <w:rPr>
-          <w:lang w:val="en-US"/>
-        </w:rPr>
-        <w:t xml:space="preserve"> / </w:t>
-      </w:r>
-      <w:r>
-        <w:t xml:space="preserve">Категории: сходный функционал – </w:t>
-      </w:r>
-      <w:r>
-        <w:rPr>
-          <w:lang w:val="en-US"/>
-        </w:rPr>
-        <w:t xml:space="preserve">CRUD </w:t>
-      </w:r>
-      <w:r>
-        <w:t>операции.</w:t>
-      </w:r>
-      <w:r>
-        <w:br/>
-        <w:t xml:space="preserve">Изменение продукта включает в себя изменении и его категории. Продукт может относится </w:t>
-      </w:r>
-      <w:proofErr w:type="gramStart"/>
-      <w:r>
-        <w:t>больше</w:t>
-      </w:r>
-      <w:proofErr w:type="gramEnd"/>
-      <w:r>
-        <w:t xml:space="preserve"> чем к одной категории.</w:t>
-      </w:r>
-      <w:r>
-        <w:br/>
-      </w:r>
-      <w:r>
-        <w:br/>
-        <w:t>Отзывы: просмотр всех отзывов, удаление.</w:t>
-      </w:r>
-      <w:r>
-        <w:br/>
-      </w:r>
-      <w:r>
-        <w:br/>
-        <w:t>Заказы: просмотр всех заказов, удаление???</w:t>
-      </w:r>
-      <w:r>
-        <w:br/>
-      </w:r>
-      <w:r>
-        <w:br/>
-        <w:t xml:space="preserve">У пользователя с ролью </w:t>
-      </w:r>
-      <w:proofErr w:type="spellStart"/>
-      <w:r>
-        <w:rPr>
-          <w:lang w:val="en-US"/>
-        </w:rPr>
-        <w:t>superadmin</w:t>
-      </w:r>
-      <w:proofErr w:type="spellEnd"/>
-      <w:r>
-        <w:t xml:space="preserve"> появляется дополнительный </w:t>
-      </w:r>
-      <w:proofErr w:type="spellStart"/>
-      <w:r>
-        <w:t>таб</w:t>
-      </w:r>
-      <w:proofErr w:type="spellEnd"/>
-      <w:r>
-        <w:t xml:space="preserve"> с возможностью добавлять роль </w:t>
-      </w:r>
-      <w:r>
-        <w:rPr>
-          <w:lang w:val="en-US"/>
-        </w:rPr>
-        <w:t>admin</w:t>
-      </w:r>
-      <w:r>
-        <w:t xml:space="preserve"> </w:t>
-      </w:r>
-      <w:r>
-        <w:t xml:space="preserve">пользователю по </w:t>
-      </w:r>
-      <w:r>
-        <w:rPr>
-          <w:lang w:val="en-US"/>
-        </w:rPr>
-        <w:t>email</w:t>
-      </w:r>
-      <w:r>
-        <w:t>.</w:t>
-      </w:r>
-      <w:r>
-        <w:br/>
-      </w:r>
-      <w:r>
-        <w:rPr>
-          <w:lang w:val="en-US"/>
-        </w:rPr>
-        <w:br/>
-      </w:r>
-      <w:r>
-        <w:br/>
-      </w:r>
-      <w:r>
-        <w:rPr>
-          <w:b/>
-        </w:rPr>
-        <w:t>3.10 Профиль пользователя.</w:t>
-      </w:r>
-      <w:r>
-        <w:br/>
-      </w:r>
-      <w:r>
-        <w:br/>
-        <w:t xml:space="preserve">Возможность изменить </w:t>
-      </w:r>
-      <w:r>
-        <w:rPr>
-          <w:lang w:val="en-US"/>
-        </w:rPr>
-        <w:t xml:space="preserve">email, </w:t>
-      </w:r>
-      <w:proofErr w:type="spellStart"/>
-      <w:r>
-        <w:rPr>
-          <w:lang w:val="en-US"/>
-        </w:rPr>
-        <w:t>firstname</w:t>
-      </w:r>
-      <w:proofErr w:type="spellEnd"/>
-      <w:r>
-        <w:rPr>
-          <w:lang w:val="en-US"/>
-        </w:rPr>
-        <w:t>, password.</w:t>
-      </w:r>
-      <w:r>
-        <w:rPr>
-          <w:lang w:val="en-US"/>
-        </w:rPr>
-        <w:br/>
-      </w:r>
-      <w:r>
-        <w:br/>
       </w:r>
       <w:r>
         <w:br/>
@@ -847,6 +597,201 @@
     <w:p>
       <w:pPr>
         <w:rPr>
+          <w:b/>
+        </w:rPr>
+      </w:pPr>
+      <w:r>
+        <w:rPr>
+          <w:b/>
+        </w:rPr>
+        <w:br w:type="column"/>
+      </w:r>
+      <w:r>
+        <w:rPr>
+          <w:b/>
+        </w:rPr>
+        <w:lastRenderedPageBreak/>
+        <w:t>3.9 Админ панель.</w:t>
+      </w:r>
+      <w:r>
+        <w:rPr>
+          <w:b/>
+        </w:rPr>
+        <w:br/>
+      </w:r>
+      <w:r>
+        <w:br/>
+        <w:t>У пользователя с ролью выше пользователя, появляется возможность перейти в админ панель приложения.</w:t>
+      </w:r>
+      <w:r>
+        <w:br/>
+      </w:r>
+      <w:r>
+        <w:br/>
+        <w:t>Статистика: всего заказов, всего отзывов, количество пользователей,</w:t>
+      </w:r>
+      <w:r>
+        <w:t xml:space="preserve"> общий профит с продаж</w:t>
+      </w:r>
+      <w:r>
+        <w:t>.</w:t>
+      </w:r>
+      <w:r>
+        <w:br/>
+      </w:r>
+      <w:r>
+        <w:br/>
+        <w:t>Продукты</w:t>
+      </w:r>
+      <w:r>
+        <w:t xml:space="preserve"> / </w:t>
+      </w:r>
+      <w:r>
+        <w:t xml:space="preserve">Категории: сходный функционал – </w:t>
+      </w:r>
+      <w:r>
+        <w:rPr>
+          <w:lang w:val="en-US"/>
+        </w:rPr>
+        <w:t>CRUD</w:t>
+      </w:r>
+      <w:r>
+        <w:t xml:space="preserve"> </w:t>
+      </w:r>
+      <w:r>
+        <w:t>операции.</w:t>
+      </w:r>
+      <w:r>
+        <w:br/>
+      </w:r>
+      <w:r>
+        <w:br/>
+        <w:t>Отзывы: просмотр всех отзывов</w:t>
+      </w:r>
+      <w:r>
+        <w:t>, удаление</w:t>
+      </w:r>
+      <w:r>
+        <w:t>.</w:t>
+      </w:r>
+      <w:r>
+        <w:br/>
+      </w:r>
+      <w:r>
+        <w:br/>
+        <w:t xml:space="preserve">Заказы: просмотр всех заказов, </w:t>
+      </w:r>
+      <w:r>
+        <w:t>смена статуса заказа.</w:t>
+      </w:r>
+      <w:r>
+        <w:br/>
+      </w:r>
+      <w:r>
+        <w:br/>
+        <w:t xml:space="preserve">У пользователя с ролью </w:t>
+      </w:r>
+      <w:proofErr w:type="spellStart"/>
+      <w:r>
+        <w:rPr>
+          <w:lang w:val="en-US"/>
+        </w:rPr>
+        <w:t>superadmin</w:t>
+      </w:r>
+      <w:proofErr w:type="spellEnd"/>
+      <w:r>
+        <w:t xml:space="preserve"> появляется дополнительный </w:t>
+      </w:r>
+      <w:proofErr w:type="spellStart"/>
+      <w:r>
+        <w:t>таб</w:t>
+      </w:r>
+      <w:proofErr w:type="spellEnd"/>
+      <w:r>
+        <w:t xml:space="preserve"> с возможностью добавлять роль </w:t>
+      </w:r>
+      <w:r>
+        <w:rPr>
+          <w:lang w:val="en-US"/>
+        </w:rPr>
+        <w:t>admin</w:t>
+      </w:r>
+      <w:r>
+        <w:t xml:space="preserve"> </w:t>
+      </w:r>
+      <w:r>
+        <w:t xml:space="preserve">существующему </w:t>
+      </w:r>
+      <w:r>
+        <w:t>пользователю</w:t>
+      </w:r>
+      <w:r>
+        <w:t>.</w:t>
+      </w:r>
+      <w:r>
+        <w:br/>
+      </w:r>
+      <w:r>
+        <w:br/>
+      </w:r>
+      <w:r>
+        <w:br/>
+      </w:r>
+      <w:r>
+        <w:rPr>
+          <w:b/>
+        </w:rPr>
+        <w:t>3.10 Профиль пользователя.</w:t>
+      </w:r>
+      <w:r>
+        <w:br/>
+      </w:r>
+      <w:r>
+        <w:br/>
+        <w:t xml:space="preserve">Возможность изменить </w:t>
+      </w:r>
+      <w:r>
+        <w:rPr>
+          <w:lang w:val="en-US"/>
+        </w:rPr>
+        <w:t>email</w:t>
+      </w:r>
+      <w:r>
+        <w:t xml:space="preserve">, </w:t>
+      </w:r>
+      <w:r>
+        <w:rPr>
+          <w:lang w:val="en-US"/>
+        </w:rPr>
+        <w:t>username</w:t>
+      </w:r>
+      <w:r>
+        <w:t xml:space="preserve">, </w:t>
+      </w:r>
+      <w:r>
+        <w:rPr>
+          <w:lang w:val="en-US"/>
+        </w:rPr>
+        <w:t>password</w:t>
+      </w:r>
+      <w:r>
+        <w:t>, посмотреть свои заказы и отзывы.</w:t>
+      </w:r>
+      <w:bookmarkStart w:id="0" w:name="_GoBack"/>
+      <w:bookmarkEnd w:id="0"/>
+      <w:r>
+        <w:br/>
+      </w:r>
+      <w:r>
+        <w:br/>
+      </w:r>
+      <w:r>
+        <w:br/>
+      </w:r>
+    </w:p>
+    <w:p>
+      <w:pPr>
+        <w:rPr>
           <w:rFonts w:eastAsia="Times New Roman" w:cs="Arial"/>
           <w:szCs w:val="28"/>
         </w:rPr>
@@ -854,17 +799,28 @@
       <w:r>
         <w:rPr>
           <w:b/>
+        </w:rPr>
+        <w:br w:type="column"/>
+      </w:r>
+      <w:r>
+        <w:rPr>
+          <w:b/>
+        </w:rPr>
+        <w:lastRenderedPageBreak/>
+        <w:t xml:space="preserve">4. </w:t>
+      </w:r>
+      <w:r>
+        <w:rPr>
+          <w:b/>
           <w:lang w:val="en-US"/>
         </w:rPr>
-        <w:br w:type="column"/>
-      </w:r>
-      <w:r>
-        <w:rPr>
-          <w:b/>
-          <w:lang w:val="en-US"/>
-        </w:rPr>
-        <w:lastRenderedPageBreak/>
-        <w:t xml:space="preserve">4. ER </w:t>
+        <w:t>ER</w:t>
+      </w:r>
+      <w:r>
+        <w:rPr>
+          <w:b/>
+        </w:rPr>
+        <w:t xml:space="preserve"> </w:t>
       </w:r>
       <w:r>
         <w:rPr>
@@ -889,10 +845,10 @@
           <w:noProof/>
         </w:rPr>
         <w:drawing>
-          <wp:inline distT="0" distB="0" distL="0" distR="0" wp14:anchorId="3C097D59" wp14:editId="457D5D7A">
-            <wp:extent cx="5940425" cy="4211320"/>
-            <wp:effectExtent l="0" t="0" r="3175" b="0"/>
-            <wp:docPr id="1" name="Рисунок 1"/>
+          <wp:inline distT="0" distB="0" distL="0" distR="0" wp14:anchorId="1C548B3F" wp14:editId="386E70D0">
+            <wp:extent cx="5940425" cy="5060584"/>
+            <wp:effectExtent l="0" t="0" r="3175" b="6985"/>
+            <wp:docPr id="2" name="Рисунок 2"/>
             <wp:cNvGraphicFramePr>
               <a:graphicFrameLocks xmlns:a="http://schemas.openxmlformats.org/drawingml/2006/main" noChangeAspect="1"/>
             </wp:cNvGraphicFramePr>
@@ -900,23 +856,36 @@
               <a:graphicData uri="http://schemas.openxmlformats.org/drawingml/2006/picture">
                 <pic:pic xmlns:pic="http://schemas.openxmlformats.org/drawingml/2006/picture">
                   <pic:nvPicPr>
-                    <pic:cNvPr id="1" name=""/>
-                    <pic:cNvPicPr/>
+                    <pic:cNvPr id="0" name="Picture 1"/>
+                    <pic:cNvPicPr>
+                      <a:picLocks noChangeAspect="1" noChangeArrowheads="1"/>
+                    </pic:cNvPicPr>
                   </pic:nvPicPr>
                   <pic:blipFill>
-                    <a:blip r:embed="rId6"/>
+                    <a:blip r:embed="rId6">
+                      <a:extLst>
+                        <a:ext uri="{28A0092B-C50C-407E-A947-70E740481C1C}">
+                          <a14:useLocalDpi xmlns:a14="http://schemas.microsoft.com/office/drawing/2010/main" val="0"/>
+                        </a:ext>
+                      </a:extLst>
+                    </a:blip>
+                    <a:srcRect/>
                     <a:stretch>
                       <a:fillRect/>
                     </a:stretch>
                   </pic:blipFill>
-                  <pic:spPr>
+                  <pic:spPr bwMode="auto">
                     <a:xfrm>
                       <a:off x="0" y="0"/>
-                      <a:ext cx="5940425" cy="4211320"/>
+                      <a:ext cx="5940425" cy="5060584"/>
                     </a:xfrm>
                     <a:prstGeom prst="rect">
                       <a:avLst/>
                     </a:prstGeom>
+                    <a:noFill/>
+                    <a:ln>
+                      <a:noFill/>
+                    </a:ln>
                   </pic:spPr>
                 </pic:pic>
               </a:graphicData>
@@ -1779,7 +1748,7 @@
 </file>
 
 <file path=customXml/itemProps1.xml><?xml version="1.0" encoding="utf-8"?>
-<ds:datastoreItem xmlns:ds="http://schemas.openxmlformats.org/officeDocument/2006/customXml" ds:itemID="{6811B767-385E-4CFB-B668-0D080A0E41D6}">
+<ds:datastoreItem xmlns:ds="http://schemas.openxmlformats.org/officeDocument/2006/customXml" ds:itemID="{DC0685DB-B072-4F35-87FE-BA436607DFE3}">
   <ds:schemaRefs>
     <ds:schemaRef ds:uri="http://schemas.openxmlformats.org/officeDocument/2006/bibliography"/>
   </ds:schemaRefs>

</xml_diff>